<commit_message>
Week 2 - Backend setup, Profile, CreateProject, Search pages
</commit_message>
<xml_diff>
--- a/docs/Requirements-Document.docx
+++ b/docs/Requirements-Document.docx
@@ -71,6 +71,22 @@
       </w:r>
       <w:r>
         <w:t xml:space="preserve"> January 2026</w:t>
+      </w:r>
+      <w:r>
+        <w:br/>
+      </w:r>
+      <w:r>
+        <w:rPr>
+          <w:b/>
+          <w:bCs/>
+        </w:rPr>
+        <w:t>GitHub</w:t>
+      </w:r>
+      <w:r>
+        <w:t xml:space="preserve">: </w:t>
+      </w:r>
+      <w:r>
+        <w:t>https://github.com/dhruv1972/Freelancehub1</w:t>
       </w:r>
     </w:p>
     <w:p>
@@ -583,14 +599,7 @@
           <w:bCs/>
         </w:rPr>
         <w:lastRenderedPageBreak/>
-        <w:t>Sign in page</w:t>
-      </w:r>
-      <w:r>
-        <w:rPr>
-          <w:b/>
-          <w:bCs/>
-        </w:rPr>
-        <w:t xml:space="preserve"> Layout:</w:t>
+        <w:t>Sign in page Layout:</w:t>
       </w:r>
     </w:p>
     <w:p>
@@ -598,6 +607,9 @@
         <w:pStyle w:val="BodyText"/>
       </w:pPr>
       <w:r>
+        <w:rPr>
+          <w:noProof/>
+        </w:rPr>
         <w:drawing>
           <wp:inline distT="0" distB="0" distL="0" distR="0" wp14:anchorId="1F23BE0F" wp14:editId="066E0F88">
             <wp:extent cx="2940050" cy="3543300"/>
@@ -644,28 +656,7 @@
           <w:b/>
           <w:bCs/>
         </w:rPr>
-        <w:t xml:space="preserve">Dashboard </w:t>
-      </w:r>
-      <w:r>
-        <w:rPr>
-          <w:b/>
-          <w:bCs/>
-        </w:rPr>
-        <w:t>Page</w:t>
-      </w:r>
-      <w:r>
-        <w:rPr>
-          <w:b/>
-          <w:bCs/>
-        </w:rPr>
-        <w:t xml:space="preserve"> layout</w:t>
-      </w:r>
-      <w:r>
-        <w:rPr>
-          <w:b/>
-          <w:bCs/>
-        </w:rPr>
-        <w:t>:</w:t>
+        <w:t>Dashboard Page layout:</w:t>
       </w:r>
     </w:p>
     <w:p>
@@ -777,14 +768,14 @@
           <w:bCs/>
         </w:rPr>
         <w:lastRenderedPageBreak/>
-        <w:t xml:space="preserve">Message </w:t>
+        <w:t>Message Page layout:</w:t>
       </w:r>
       <w:r>
         <w:rPr>
           <w:b/>
           <w:bCs/>
         </w:rPr>
-        <w:t>Page layout:</w:t>
+        <w:br/>
       </w:r>
       <w:r>
         <w:rPr>
@@ -797,13 +788,7 @@
         <w:rPr>
           <w:b/>
           <w:bCs/>
-        </w:rPr>
-        <w:br/>
-      </w:r>
-      <w:r>
-        <w:rPr>
-          <w:b/>
-          <w:bCs/>
+          <w:noProof/>
           <w:lang w:val="en-CA"/>
         </w:rPr>
         <w:drawing>
@@ -886,14 +871,14 @@
           <w:b/>
           <w:bCs/>
         </w:rPr>
-        <w:t>Message Page layout:</w:t>
+        <w:t>Search</w:t>
       </w:r>
       <w:r>
         <w:rPr>
           <w:b/>
           <w:bCs/>
         </w:rPr>
-        <w:br/>
+        <w:t xml:space="preserve"> Page layout:</w:t>
       </w:r>
       <w:r>
         <w:rPr>
@@ -904,10 +889,17 @@
       </w:r>
       <w:r>
         <w:rPr>
+          <w:b/>
+          <w:bCs/>
+        </w:rPr>
+        <w:br/>
+      </w:r>
+      <w:r>
+        <w:rPr>
           <w:noProof/>
         </w:rPr>
         <w:drawing>
-          <wp:inline distT="0" distB="0" distL="0" distR="0" wp14:anchorId="7C586B78" wp14:editId="3B1D7576">
+          <wp:inline distT="0" distB="0" distL="0" distR="0" wp14:anchorId="7C586B78" wp14:editId="5F8AE9A2">
             <wp:extent cx="5943600" cy="1828800"/>
             <wp:effectExtent l="0" t="0" r="0" b="0"/>
             <wp:docPr id="774886536" name="Picture 6"/>
@@ -18997,7 +18989,7 @@
         <w:t xml:space="preserve"> </w:t>
       </w:r>
       <w:r>
-        <w:t>https://github.com/dhruv1972/freelancehub</w:t>
+        <w:t>https://github.com/dhruv1972/Freelancehub1</w:t>
       </w:r>
     </w:p>
     <w:p>
@@ -20097,6 +20089,7 @@
   <w:style w:type="character" w:default="1" w:styleId="DefaultParagraphFont">
     <w:name w:val="Default Paragraph Font"/>
     <w:uiPriority w:val="1"/>
+    <w:semiHidden/>
     <w:unhideWhenUsed/>
   </w:style>
   <w:style w:type="table" w:default="1" w:styleId="TableNormal">

</xml_diff>